<commit_message>
updated the build documentation to specify the scripts directory correctly
</commit_message>
<xml_diff>
--- a/docs/mmitss-deployment/mmitss-build-docker-containers.docx
+++ b/docs/mmitss-deployment/mmitss-build-docker-containers.docx
@@ -238,6 +238,14 @@
     <w:bookmarkStart w:id="0" w:name="_Toc70638636" w:displacedByCustomXml="next"/>
     <w:sdt>
       <w:sdtPr>
+        <w:rPr>
+          <w:rFonts w:eastAsiaTheme="minorHAnsi" w:cstheme="minorBidi"/>
+          <w:b w:val="0"/>
+          <w:bCs w:val="0"/>
+          <w:color w:val="auto"/>
+          <w:sz w:val="22"/>
+          <w:szCs w:val="24"/>
+        </w:rPr>
         <w:id w:val="-460195428"/>
         <w:docPartObj>
           <w:docPartGallery w:val="Table of Contents"/>
@@ -246,11 +254,7 @@
       </w:sdtPr>
       <w:sdtEndPr>
         <w:rPr>
-          <w:rFonts w:eastAsiaTheme="minorHAnsi" w:cstheme="minorBidi"/>
           <w:noProof/>
-          <w:color w:val="auto"/>
-          <w:sz w:val="22"/>
-          <w:szCs w:val="24"/>
         </w:rPr>
       </w:sdtEndPr>
       <w:sdtContent>
@@ -2007,7 +2011,22 @@
         </w:numPr>
       </w:pPr>
       <w:r>
-        <w:t>Now go to the scripts directory inside the mmitss-az repository:</w:t>
+        <w:t xml:space="preserve">Now go to the </w:t>
+      </w:r>
+      <w:r>
+        <w:t>“</w:t>
+      </w:r>
+      <w:r>
+        <w:t>build/</w:t>
+      </w:r>
+      <w:r>
+        <w:t>scripts</w:t>
+      </w:r>
+      <w:r>
+        <w:t>”</w:t>
+      </w:r>
+      <w:r>
+        <w:t xml:space="preserve"> directory inside the mmitss-az repository:</w:t>
       </w:r>
     </w:p>
     <w:p>
@@ -2022,7 +2041,19 @@
         <w:rPr>
           <w:rFonts w:ascii="Courier New" w:hAnsi="Courier New" w:cs="Courier New"/>
         </w:rPr>
-        <w:t>cd mmitss-az/scripts</w:t>
+        <w:t>cd mmitss-az/</w:t>
+      </w:r>
+      <w:r>
+        <w:rPr>
+          <w:rFonts w:ascii="Courier New" w:hAnsi="Courier New" w:cs="Courier New"/>
+        </w:rPr>
+        <w:t>build/</w:t>
+      </w:r>
+      <w:r>
+        <w:rPr>
+          <w:rFonts w:ascii="Courier New" w:hAnsi="Courier New" w:cs="Courier New"/>
+        </w:rPr>
+        <w:t>scripts</w:t>
       </w:r>
     </w:p>
     <w:p>

</xml_diff>